<commit_message>
rasd complete without index
</commit_message>
<xml_diff>
--- a/RASD.docx
+++ b/RASD.docx
@@ -238,66 +238,6 @@
           <w:rFonts w:ascii="Baskerville Old Face" w:eastAsia="Bree Serif" w:hAnsi="Baskerville Old Face" w:cs="Bree Serif"/>
           <w:color w:val="6AA84F"/>
           <w:sz w:val="44"/>
-          <w:szCs w:val="26"/>
-          <w:lang w:val="it-IT"/>
-        </w:rPr>
-      </w:pPr>
-    </w:p>
-    <w:p>
-      <w:pPr>
-        <w:jc w:val="right"/>
-        <w:rPr>
-          <w:rFonts w:ascii="Baskerville Old Face" w:eastAsia="Bree Serif" w:hAnsi="Baskerville Old Face" w:cs="Bree Serif"/>
-          <w:color w:val="auto"/>
-          <w:sz w:val="36"/>
-          <w:szCs w:val="26"/>
-          <w:lang w:val="it-IT"/>
-        </w:rPr>
-      </w:pPr>
-    </w:p>
-    <w:p>
-      <w:pPr>
-        <w:jc w:val="right"/>
-        <w:rPr>
-          <w:rFonts w:ascii="Baskerville Old Face" w:eastAsia="Bree Serif" w:hAnsi="Baskerville Old Face" w:cs="Bree Serif"/>
-          <w:color w:val="auto"/>
-          <w:sz w:val="36"/>
-          <w:szCs w:val="26"/>
-          <w:lang w:val="it-IT"/>
-        </w:rPr>
-      </w:pPr>
-    </w:p>
-    <w:p>
-      <w:pPr>
-        <w:jc w:val="right"/>
-        <w:rPr>
-          <w:rFonts w:ascii="Baskerville Old Face" w:eastAsia="Bree Serif" w:hAnsi="Baskerville Old Face" w:cs="Bree Serif"/>
-          <w:color w:val="auto"/>
-          <w:sz w:val="36"/>
-          <w:szCs w:val="26"/>
-          <w:lang w:val="it-IT"/>
-        </w:rPr>
-      </w:pPr>
-    </w:p>
-    <w:p>
-      <w:pPr>
-        <w:jc w:val="right"/>
-        <w:rPr>
-          <w:rFonts w:ascii="Baskerville Old Face" w:eastAsia="Bree Serif" w:hAnsi="Baskerville Old Face" w:cs="Bree Serif"/>
-          <w:color w:val="auto"/>
-          <w:sz w:val="36"/>
-          <w:szCs w:val="26"/>
-          <w:lang w:val="it-IT"/>
-        </w:rPr>
-      </w:pPr>
-    </w:p>
-    <w:p>
-      <w:pPr>
-        <w:jc w:val="right"/>
-        <w:rPr>
-          <w:rFonts w:ascii="Baskerville Old Face" w:eastAsia="Bree Serif" w:hAnsi="Baskerville Old Face" w:cs="Bree Serif"/>
-          <w:color w:val="auto"/>
-          <w:sz w:val="36"/>
           <w:szCs w:val="26"/>
           <w:lang w:val="it-IT"/>
         </w:rPr>
@@ -17975,7 +17915,6 @@
                 <w:sz w:val="28"/>
                 <w:szCs w:val="24"/>
               </w:rPr>
-              <w:lastRenderedPageBreak/>
               <w:t>OUTPUT CONDITIONS</w:t>
             </w:r>
           </w:p>
@@ -19702,7 +19641,6 @@
                 <w:sz w:val="26"/>
                 <w:szCs w:val="26"/>
               </w:rPr>
-              <w:lastRenderedPageBreak/>
               <w:t>OUTPUT CONDITIONS</w:t>
             </w:r>
           </w:p>
@@ -21318,9 +21256,9 @@
         <w:lastRenderedPageBreak/>
         <w:drawing>
           <wp:inline distT="0" distB="0" distL="0" distR="0">
-            <wp:extent cx="5733415" cy="5173980"/>
-            <wp:effectExtent l="0" t="0" r="635" b="7620"/>
-            <wp:docPr id="6" name="Immagine 6"/>
+            <wp:extent cx="6609634" cy="5964702"/>
+            <wp:effectExtent l="0" t="0" r="1270" b="0"/>
+            <wp:docPr id="21" name="Immagine 21"/>
             <wp:cNvGraphicFramePr>
               <a:graphicFrameLocks xmlns:a="http://schemas.openxmlformats.org/drawingml/2006/main" noChangeAspect="1"/>
             </wp:cNvGraphicFramePr>
@@ -21328,7 +21266,7 @@
               <a:graphicData uri="http://schemas.openxmlformats.org/drawingml/2006/picture">
                 <pic:pic xmlns:pic="http://schemas.openxmlformats.org/drawingml/2006/picture">
                   <pic:nvPicPr>
-                    <pic:cNvPr id="6" name="Adding Appointment  (1).jpg"/>
+                    <pic:cNvPr id="21" name="Adding Appointment .jpg"/>
                     <pic:cNvPicPr/>
                   </pic:nvPicPr>
                   <pic:blipFill>
@@ -21346,7 +21284,7 @@
                   <pic:spPr>
                     <a:xfrm>
                       <a:off x="0" y="0"/>
-                      <a:ext cx="5733415" cy="5173980"/>
+                      <a:ext cx="6619525" cy="5973628"/>
                     </a:xfrm>
                     <a:prstGeom prst="rect">
                       <a:avLst/>
@@ -21434,7 +21372,7 @@
           <wp:inline distT="0" distB="0" distL="0" distR="0">
             <wp:extent cx="5733415" cy="4962525"/>
             <wp:effectExtent l="0" t="0" r="635" b="9525"/>
-            <wp:docPr id="7" name="Immagine 7"/>
+            <wp:docPr id="22" name="Immagine 22"/>
             <wp:cNvGraphicFramePr>
               <a:graphicFrameLocks xmlns:a="http://schemas.openxmlformats.org/drawingml/2006/main" noChangeAspect="1"/>
             </wp:cNvGraphicFramePr>
@@ -21442,7 +21380,7 @@
               <a:graphicData uri="http://schemas.openxmlformats.org/drawingml/2006/picture">
                 <pic:pic xmlns:pic="http://schemas.openxmlformats.org/drawingml/2006/picture">
                   <pic:nvPicPr>
-                    <pic:cNvPr id="7" name="Buying Ticket  (1).jpg"/>
+                    <pic:cNvPr id="22" name="Buying Ticket .jpg"/>
                     <pic:cNvPicPr/>
                   </pic:nvPicPr>
                   <pic:blipFill>
@@ -21507,26 +21445,6 @@
         <w:jc w:val="center"/>
         <w:rPr>
           <w:rFonts w:ascii="Baskerville Old Face" w:eastAsia="Bree Serif" w:hAnsi="Baskerville Old Face" w:cs="Bree Serif"/>
-          <w:color w:val="auto"/>
-          <w:szCs w:val="26"/>
-          <w:lang w:val="en-GB"/>
-        </w:rPr>
-      </w:pPr>
-      <w:r>
-        <w:rPr>
-          <w:rFonts w:ascii="Baskerville Old Face" w:eastAsia="Bree Serif" w:hAnsi="Baskerville Old Face" w:cs="Bree Serif"/>
-          <w:color w:val="auto"/>
-          <w:szCs w:val="26"/>
-          <w:lang w:val="en-GB"/>
-        </w:rPr>
-        <w:t>Pay attention: the user is considered to be always online in this interaction</w:t>
-      </w:r>
-    </w:p>
-    <w:p>
-      <w:pPr>
-        <w:jc w:val="center"/>
-        <w:rPr>
-          <w:rFonts w:ascii="Baskerville Old Face" w:eastAsia="Bree Serif" w:hAnsi="Baskerville Old Face" w:cs="Bree Serif"/>
           <w:noProof/>
           <w:color w:val="6AA84F"/>
           <w:sz w:val="26"/>
@@ -21561,7 +21479,7 @@
           <wp:inline distT="0" distB="0" distL="0" distR="0">
             <wp:extent cx="5733415" cy="5454650"/>
             <wp:effectExtent l="0" t="0" r="635" b="0"/>
-            <wp:docPr id="8" name="Immagine 8"/>
+            <wp:docPr id="23" name="Immagine 23"/>
             <wp:cNvGraphicFramePr>
               <a:graphicFrameLocks xmlns:a="http://schemas.openxmlformats.org/drawingml/2006/main" noChangeAspect="1"/>
             </wp:cNvGraphicFramePr>
@@ -21569,7 +21487,7 @@
               <a:graphicData uri="http://schemas.openxmlformats.org/drawingml/2006/picture">
                 <pic:pic xmlns:pic="http://schemas.openxmlformats.org/drawingml/2006/picture">
                   <pic:nvPicPr>
-                    <pic:cNvPr id="8" name="Navigator Mode (1).jpg"/>
+                    <pic:cNvPr id="23" name="Navigator Mode.jpg"/>
                     <pic:cNvPicPr/>
                   </pic:nvPicPr>
                   <pic:blipFill>
@@ -21634,26 +21552,6 @@
         <w:jc w:val="center"/>
         <w:rPr>
           <w:rFonts w:ascii="Baskerville Old Face" w:eastAsia="Bree Serif" w:hAnsi="Baskerville Old Face" w:cs="Bree Serif"/>
-          <w:color w:val="auto"/>
-          <w:szCs w:val="26"/>
-          <w:lang w:val="en-GB"/>
-        </w:rPr>
-      </w:pPr>
-      <w:r>
-        <w:rPr>
-          <w:rFonts w:ascii="Baskerville Old Face" w:eastAsia="Bree Serif" w:hAnsi="Baskerville Old Face" w:cs="Bree Serif"/>
-          <w:color w:val="auto"/>
-          <w:szCs w:val="26"/>
-          <w:lang w:val="en-GB"/>
-        </w:rPr>
-        <w:t>Pay attention: the user is considered to be always online in this interaction</w:t>
-      </w:r>
-    </w:p>
-    <w:p>
-      <w:pPr>
-        <w:jc w:val="center"/>
-        <w:rPr>
-          <w:rFonts w:ascii="Baskerville Old Face" w:eastAsia="Bree Serif" w:hAnsi="Baskerville Old Face" w:cs="Bree Serif"/>
           <w:noProof/>
           <w:color w:val="6AA84F"/>
           <w:sz w:val="26"/>
@@ -21687,7 +21585,7 @@
           <wp:inline distT="0" distB="0" distL="0" distR="0">
             <wp:extent cx="5733415" cy="4962525"/>
             <wp:effectExtent l="0" t="0" r="635" b="9525"/>
-            <wp:docPr id="9" name="Immagine 9"/>
+            <wp:docPr id="24" name="Immagine 24"/>
             <wp:cNvGraphicFramePr>
               <a:graphicFrameLocks xmlns:a="http://schemas.openxmlformats.org/drawingml/2006/main" noChangeAspect="1"/>
             </wp:cNvGraphicFramePr>
@@ -21695,7 +21593,7 @@
               <a:graphicData uri="http://schemas.openxmlformats.org/drawingml/2006/picture">
                 <pic:pic xmlns:pic="http://schemas.openxmlformats.org/drawingml/2006/picture">
                   <pic:nvPicPr>
-                    <pic:cNvPr id="9" name="Vehicle-sharing reservation  (1).jpg"/>
+                    <pic:cNvPr id="24" name="Vehicle-sharing reservation .jpg"/>
                     <pic:cNvPicPr/>
                   </pic:nvPicPr>
                   <pic:blipFill>
@@ -21769,26 +21667,6 @@
     </w:p>
     <w:p>
       <w:pPr>
-        <w:jc w:val="center"/>
-        <w:rPr>
-          <w:rFonts w:ascii="Baskerville Old Face" w:eastAsia="Bree Serif" w:hAnsi="Baskerville Old Face" w:cs="Bree Serif"/>
-          <w:color w:val="auto"/>
-          <w:szCs w:val="26"/>
-          <w:lang w:val="en-GB"/>
-        </w:rPr>
-      </w:pPr>
-      <w:r>
-        <w:rPr>
-          <w:rFonts w:ascii="Baskerville Old Face" w:eastAsia="Bree Serif" w:hAnsi="Baskerville Old Face" w:cs="Bree Serif"/>
-          <w:color w:val="auto"/>
-          <w:szCs w:val="26"/>
-          <w:lang w:val="en-GB"/>
-        </w:rPr>
-        <w:t>Pay attention: the user is considered to be always online in this interaction</w:t>
-      </w:r>
-    </w:p>
-    <w:p>
-      <w:pPr>
         <w:ind w:firstLine="720"/>
         <w:rPr>
           <w:rFonts w:ascii="Baskerville Old Face" w:eastAsia="Bree Serif" w:hAnsi="Baskerville Old Face" w:cs="Bree Serif"/>
@@ -21997,6 +21875,7 @@
           <w:szCs w:val="26"/>
           <w:lang w:val="en-GB"/>
         </w:rPr>
+        <w:lastRenderedPageBreak/>
         <w:t xml:space="preserve">c. </w:t>
       </w:r>
       <w:r>
@@ -22415,27 +22294,7 @@
           <w:szCs w:val="26"/>
           <w:lang w:val="en-GB"/>
         </w:rPr>
-        <w:t>.1</w:t>
-      </w:r>
-      <w:r>
-        <w:rPr>
-          <w:rFonts w:ascii="Baskerville Old Face" w:eastAsia="Bree Serif" w:hAnsi="Baskerville Old Face" w:cs="Bree Serif"/>
-          <w:color w:val="6AA84F"/>
-          <w:sz w:val="26"/>
-          <w:szCs w:val="26"/>
-          <w:lang w:val="en-GB"/>
-        </w:rPr>
-        <w:t>.</w:t>
-      </w:r>
-      <w:r>
-        <w:rPr>
-          <w:rFonts w:ascii="Baskerville Old Face" w:eastAsia="Bree Serif" w:hAnsi="Baskerville Old Face" w:cs="Bree Serif"/>
-          <w:color w:val="6AA84F"/>
-          <w:sz w:val="26"/>
-          <w:szCs w:val="26"/>
-          <w:lang w:val="en-GB"/>
-        </w:rPr>
-        <w:t xml:space="preserve"> Reliability</w:t>
+        <w:t>.1 Reliability</w:t>
       </w:r>
     </w:p>
     <w:p>
@@ -22496,27 +22355,7 @@
           <w:szCs w:val="26"/>
           <w:lang w:val="en-GB"/>
         </w:rPr>
-        <w:t>.2</w:t>
-      </w:r>
-      <w:r>
-        <w:rPr>
-          <w:rFonts w:ascii="Baskerville Old Face" w:eastAsia="Bree Serif" w:hAnsi="Baskerville Old Face" w:cs="Bree Serif"/>
-          <w:color w:val="6AA84F"/>
-          <w:sz w:val="26"/>
-          <w:szCs w:val="26"/>
-          <w:lang w:val="en-GB"/>
-        </w:rPr>
-        <w:t>.</w:t>
-      </w:r>
-      <w:r>
-        <w:rPr>
-          <w:rFonts w:ascii="Baskerville Old Face" w:eastAsia="Bree Serif" w:hAnsi="Baskerville Old Face" w:cs="Bree Serif"/>
-          <w:color w:val="6AA84F"/>
-          <w:sz w:val="26"/>
-          <w:szCs w:val="26"/>
-          <w:lang w:val="en-GB"/>
-        </w:rPr>
-        <w:t xml:space="preserve"> Availability</w:t>
+        <w:t>.2 Availability</w:t>
       </w:r>
     </w:p>
     <w:p>
@@ -22537,6 +22376,8 @@
         </w:rPr>
         <w:t>The application and the relatives online databases must be available 24/7, with only few monthly hours of downtime permitted in case of updates or other maintenance operations.</w:t>
       </w:r>
+      <w:bookmarkStart w:id="0" w:name="_GoBack"/>
+      <w:bookmarkEnd w:id="0"/>
     </w:p>
     <w:p>
       <w:pPr>
@@ -22577,27 +22418,7 @@
           <w:szCs w:val="26"/>
           <w:lang w:val="en-GB"/>
         </w:rPr>
-        <w:t>.3</w:t>
-      </w:r>
-      <w:r>
-        <w:rPr>
-          <w:rFonts w:ascii="Baskerville Old Face" w:eastAsia="Bree Serif" w:hAnsi="Baskerville Old Face" w:cs="Bree Serif"/>
-          <w:color w:val="6AA84F"/>
-          <w:sz w:val="26"/>
-          <w:szCs w:val="26"/>
-          <w:lang w:val="en-GB"/>
-        </w:rPr>
-        <w:t>.</w:t>
-      </w:r>
-      <w:r>
-        <w:rPr>
-          <w:rFonts w:ascii="Baskerville Old Face" w:eastAsia="Bree Serif" w:hAnsi="Baskerville Old Face" w:cs="Bree Serif"/>
-          <w:color w:val="6AA84F"/>
-          <w:sz w:val="26"/>
-          <w:szCs w:val="26"/>
-          <w:lang w:val="en-GB"/>
-        </w:rPr>
-        <w:t xml:space="preserve"> Security</w:t>
+        <w:t>.3 Security</w:t>
       </w:r>
     </w:p>
     <w:p>
@@ -22678,27 +22499,7 @@
           <w:szCs w:val="26"/>
           <w:lang w:val="en-GB"/>
         </w:rPr>
-        <w:t>.4</w:t>
-      </w:r>
-      <w:r>
-        <w:rPr>
-          <w:rFonts w:ascii="Baskerville Old Face" w:eastAsia="Bree Serif" w:hAnsi="Baskerville Old Face" w:cs="Bree Serif"/>
-          <w:color w:val="6AA84F"/>
-          <w:sz w:val="26"/>
-          <w:szCs w:val="26"/>
-          <w:lang w:val="en-GB"/>
-        </w:rPr>
-        <w:t>.</w:t>
-      </w:r>
-      <w:r>
-        <w:rPr>
-          <w:rFonts w:ascii="Baskerville Old Face" w:eastAsia="Bree Serif" w:hAnsi="Baskerville Old Face" w:cs="Bree Serif"/>
-          <w:color w:val="6AA84F"/>
-          <w:sz w:val="26"/>
-          <w:szCs w:val="26"/>
-          <w:lang w:val="en-GB"/>
-        </w:rPr>
-        <w:t xml:space="preserve"> Maintainability</w:t>
+        <w:t>.4 Maintainability</w:t>
       </w:r>
     </w:p>
     <w:p>
@@ -22759,27 +22560,7 @@
           <w:szCs w:val="26"/>
           <w:lang w:val="en-GB"/>
         </w:rPr>
-        <w:t>.5</w:t>
-      </w:r>
-      <w:r>
-        <w:rPr>
-          <w:rFonts w:ascii="Baskerville Old Face" w:eastAsia="Bree Serif" w:hAnsi="Baskerville Old Face" w:cs="Bree Serif"/>
-          <w:color w:val="6AA84F"/>
-          <w:sz w:val="26"/>
-          <w:szCs w:val="26"/>
-          <w:lang w:val="en-GB"/>
-        </w:rPr>
-        <w:t>.</w:t>
-      </w:r>
-      <w:r>
-        <w:rPr>
-          <w:rFonts w:ascii="Baskerville Old Face" w:eastAsia="Bree Serif" w:hAnsi="Baskerville Old Face" w:cs="Bree Serif"/>
-          <w:color w:val="6AA84F"/>
-          <w:sz w:val="26"/>
-          <w:szCs w:val="26"/>
-          <w:lang w:val="en-GB"/>
-        </w:rPr>
-        <w:t xml:space="preserve"> Portability</w:t>
+        <w:t>.5 Portability</w:t>
       </w:r>
     </w:p>
     <w:p>
@@ -23134,17 +22915,7 @@
           <w:szCs w:val="26"/>
           <w:lang w:val="en-GB"/>
         </w:rPr>
-        <w:t>Scenario</w:t>
-      </w:r>
-      <w:r>
-        <w:rPr>
-          <w:rFonts w:ascii="Baskerville Old Face" w:eastAsia="Bree Serif" w:hAnsi="Baskerville Old Face" w:cs="Bree Serif"/>
-          <w:color w:val="6AA84F"/>
-          <w:sz w:val="26"/>
-          <w:szCs w:val="26"/>
-          <w:lang w:val="en-GB"/>
-        </w:rPr>
-        <w:t xml:space="preserve"> 1: Registration and usage </w:t>
+        <w:t xml:space="preserve">SCENARIO 1: Registration and usage </w:t>
       </w:r>
     </w:p>
     <w:p>
@@ -23235,17 +23006,7 @@
           <w:szCs w:val="26"/>
           <w:lang w:val="en-GB"/>
         </w:rPr>
-        <w:t xml:space="preserve">Scenario </w:t>
-      </w:r>
-      <w:r>
-        <w:rPr>
-          <w:rFonts w:ascii="Baskerville Old Face" w:eastAsia="Bree Serif" w:hAnsi="Baskerville Old Face" w:cs="Bree Serif"/>
-          <w:color w:val="6AA84F"/>
-          <w:sz w:val="26"/>
-          <w:szCs w:val="26"/>
-          <w:lang w:val="en-GB"/>
-        </w:rPr>
-        <w:t>2: Overlap of two appointments</w:t>
+        <w:t>SCENARIO 2: Overlap of two appointments</w:t>
       </w:r>
     </w:p>
     <w:p>
@@ -23395,135 +23156,53 @@
           <w:szCs w:val="26"/>
           <w:lang w:val="en-GB"/>
         </w:rPr>
-        <w:t>Scenario</w:t>
-      </w:r>
-      <w:r>
-        <w:rPr>
-          <w:rFonts w:ascii="Baskerville Old Face" w:eastAsia="Bree Serif" w:hAnsi="Baskerville Old Face" w:cs="Bree Serif"/>
-          <w:color w:val="6AA84F"/>
-          <w:sz w:val="26"/>
-          <w:szCs w:val="26"/>
-          <w:lang w:val="en-GB"/>
-        </w:rPr>
-        <w:t xml:space="preserve"> 3: Appointment managing </w:t>
-      </w:r>
-    </w:p>
-    <w:p>
-      <w:pPr>
-        <w:rPr>
-          <w:rFonts w:ascii="Baskerville Old Face" w:eastAsia="Bree Serif" w:hAnsi="Baskerville Old Face" w:cs="Bree Serif"/>
-          <w:sz w:val="26"/>
-          <w:szCs w:val="26"/>
-          <w:lang w:val="en-GB"/>
-        </w:rPr>
-      </w:pPr>
-      <w:r>
-        <w:rPr>
-          <w:rFonts w:ascii="Baskerville Old Face" w:eastAsia="Bree Serif" w:hAnsi="Baskerville Old Face" w:cs="Bree Serif"/>
-          <w:sz w:val="26"/>
-          <w:szCs w:val="26"/>
-          <w:lang w:val="en-GB"/>
-        </w:rPr>
-        <w:t>Pit is a middle aged man who has a really busy life, full of appointment</w:t>
-      </w:r>
-      <w:r>
-        <w:rPr>
-          <w:rFonts w:ascii="Baskerville Old Face" w:eastAsia="Bree Serif" w:hAnsi="Baskerville Old Face" w:cs="Bree Serif"/>
-          <w:sz w:val="26"/>
-          <w:szCs w:val="26"/>
-          <w:lang w:val="en-GB"/>
-        </w:rPr>
-        <w:t>s</w:t>
-      </w:r>
-      <w:r>
-        <w:rPr>
-          <w:rFonts w:ascii="Baskerville Old Face" w:eastAsia="Bree Serif" w:hAnsi="Baskerville Old Face" w:cs="Bree Serif"/>
-          <w:sz w:val="26"/>
-          <w:szCs w:val="26"/>
-          <w:lang w:val="en-GB"/>
-        </w:rPr>
-        <w:t>. In order to mana</w:t>
-      </w:r>
-      <w:r>
-        <w:rPr>
-          <w:rFonts w:ascii="Baskerville Old Face" w:eastAsia="Bree Serif" w:hAnsi="Baskerville Old Face" w:cs="Bree Serif"/>
-          <w:sz w:val="26"/>
-          <w:szCs w:val="26"/>
-          <w:lang w:val="en-GB"/>
-        </w:rPr>
-        <w:t>ge his calendar</w:t>
-      </w:r>
-      <w:r>
-        <w:rPr>
-          <w:rFonts w:ascii="Baskerville Old Face" w:eastAsia="Bree Serif" w:hAnsi="Baskerville Old Face" w:cs="Bree Serif"/>
-          <w:sz w:val="26"/>
-          <w:szCs w:val="26"/>
-          <w:lang w:val="en-GB"/>
-        </w:rPr>
-        <w:t>, he</w:t>
-      </w:r>
-      <w:r>
-        <w:rPr>
-          <w:rFonts w:ascii="Baskerville Old Face" w:eastAsia="Bree Serif" w:hAnsi="Baskerville Old Face" w:cs="Bree Serif"/>
-          <w:sz w:val="26"/>
-          <w:szCs w:val="26"/>
-          <w:lang w:val="en-GB"/>
-        </w:rPr>
-        <w:t xml:space="preserve"> ch</w:t>
-      </w:r>
-      <w:r>
-        <w:rPr>
-          <w:rFonts w:ascii="Baskerville Old Face" w:eastAsia="Bree Serif" w:hAnsi="Baskerville Old Face" w:cs="Bree Serif"/>
-          <w:sz w:val="26"/>
-          <w:szCs w:val="26"/>
-          <w:lang w:val="en-GB"/>
-        </w:rPr>
-        <w:t>o</w:t>
-      </w:r>
-      <w:r>
-        <w:rPr>
-          <w:rFonts w:ascii="Baskerville Old Face" w:eastAsia="Bree Serif" w:hAnsi="Baskerville Old Face" w:cs="Bree Serif"/>
-          <w:sz w:val="26"/>
-          <w:szCs w:val="26"/>
-          <w:lang w:val="en-GB"/>
-        </w:rPr>
-        <w:t>o</w:t>
-      </w:r>
-      <w:r>
-        <w:rPr>
-          <w:rFonts w:ascii="Baskerville Old Face" w:eastAsia="Bree Serif" w:hAnsi="Baskerville Old Face" w:cs="Bree Serif"/>
-          <w:sz w:val="26"/>
-          <w:szCs w:val="26"/>
-          <w:lang w:val="en-GB"/>
-        </w:rPr>
-        <w:t>s</w:t>
-      </w:r>
-      <w:r>
-        <w:rPr>
-          <w:rFonts w:ascii="Baskerville Old Face" w:eastAsia="Bree Serif" w:hAnsi="Baskerville Old Face" w:cs="Bree Serif"/>
-          <w:sz w:val="26"/>
-          <w:szCs w:val="26"/>
-          <w:lang w:val="en-GB"/>
-        </w:rPr>
-        <w:t>e</w:t>
-      </w:r>
-      <w:r>
-        <w:rPr>
-          <w:rFonts w:ascii="Baskerville Old Face" w:eastAsia="Bree Serif" w:hAnsi="Baskerville Old Face" w:cs="Bree Serif"/>
-          <w:sz w:val="26"/>
-          <w:szCs w:val="26"/>
-          <w:lang w:val="en-GB"/>
-        </w:rPr>
-        <w:t>s</w:t>
-      </w:r>
-      <w:r>
-        <w:rPr>
-          <w:rFonts w:ascii="Baskerville Old Face" w:eastAsia="Bree Serif" w:hAnsi="Baskerville Old Face" w:cs="Bree Serif"/>
-          <w:sz w:val="26"/>
-          <w:szCs w:val="26"/>
-          <w:lang w:val="en-GB"/>
-        </w:rPr>
-        <w:t xml:space="preserve"> to download the new </w:t>
+        <w:t xml:space="preserve">SCENARIO 3: Appointment managing </w:t>
+      </w:r>
+    </w:p>
+    <w:p>
+      <w:pPr>
+        <w:rPr>
+          <w:rFonts w:ascii="Baskerville Old Face" w:eastAsia="Bree Serif" w:hAnsi="Baskerville Old Face" w:cs="Bree Serif"/>
+          <w:sz w:val="26"/>
+          <w:szCs w:val="26"/>
+          <w:lang w:val="en-GB"/>
+        </w:rPr>
+      </w:pPr>
+      <w:r>
+        <w:rPr>
+          <w:rFonts w:ascii="Baskerville Old Face" w:eastAsia="Bree Serif" w:hAnsi="Baskerville Old Face" w:cs="Bree Serif"/>
+          <w:sz w:val="26"/>
+          <w:szCs w:val="26"/>
+          <w:lang w:val="en-GB"/>
+        </w:rPr>
+        <w:t>Pit is a middle aged man who has a really busy life, full of appointment. In order to mana</w:t>
+      </w:r>
+      <w:r>
+        <w:rPr>
+          <w:rFonts w:ascii="Baskerville Old Face" w:eastAsia="Bree Serif" w:hAnsi="Baskerville Old Face" w:cs="Bree Serif"/>
+          <w:sz w:val="26"/>
+          <w:szCs w:val="26"/>
+          <w:lang w:val="en-GB"/>
+        </w:rPr>
+        <w:t>ge his calendar ch</w:t>
+      </w:r>
+      <w:r>
+        <w:rPr>
+          <w:rFonts w:ascii="Baskerville Old Face" w:eastAsia="Bree Serif" w:hAnsi="Baskerville Old Face" w:cs="Bree Serif"/>
+          <w:sz w:val="26"/>
+          <w:szCs w:val="26"/>
+          <w:lang w:val="en-GB"/>
+        </w:rPr>
+        <w:t>os</w:t>
+      </w:r>
+      <w:r>
+        <w:rPr>
+          <w:rFonts w:ascii="Baskerville Old Face" w:eastAsia="Bree Serif" w:hAnsi="Baskerville Old Face" w:cs="Bree Serif"/>
+          <w:sz w:val="26"/>
+          <w:szCs w:val="26"/>
+          <w:lang w:val="en-GB"/>
+        </w:rPr>
+        <w:t xml:space="preserve">e to download the new </w:t>
       </w:r>
       <w:proofErr w:type="spellStart"/>
       <w:r>
@@ -23552,25 +23231,7 @@
           <w:szCs w:val="26"/>
           <w:lang w:val="en-GB"/>
         </w:rPr>
-        <w:t xml:space="preserve">+ app. Now he has </w:t>
-      </w:r>
-      <w:r>
-        <w:rPr>
-          <w:rFonts w:ascii="Baskerville Old Face" w:eastAsia="Bree Serif" w:hAnsi="Baskerville Old Face" w:cs="Bree Serif"/>
-          <w:sz w:val="26"/>
-          <w:szCs w:val="26"/>
-          <w:lang w:val="en-GB"/>
-        </w:rPr>
-        <w:t>already</w:t>
-      </w:r>
-      <w:r>
-        <w:rPr>
-          <w:rFonts w:ascii="Baskerville Old Face" w:eastAsia="Bree Serif" w:hAnsi="Baskerville Old Face" w:cs="Bree Serif"/>
-          <w:sz w:val="26"/>
-          <w:szCs w:val="26"/>
-          <w:lang w:val="en-GB"/>
-        </w:rPr>
-        <w:t xml:space="preserve"> inserted all his week appointment but the business meeting on Saturday is cancel</w:t>
+        <w:t>+ app. Now he has yet inserted all his week appointment but the business meeting on Saturday is cancel</w:t>
       </w:r>
       <w:r>
         <w:rPr>
@@ -23588,54 +23249,7 @@
           <w:szCs w:val="26"/>
           <w:lang w:val="en-GB"/>
         </w:rPr>
-        <w:t xml:space="preserve">ed. For this reason he enters in the app and deletes the appointment from the calendar. </w:t>
-      </w:r>
-      <w:proofErr w:type="spellStart"/>
-      <w:r>
-        <w:rPr>
-          <w:rFonts w:ascii="Baskerville Old Face" w:eastAsia="Bree Serif" w:hAnsi="Baskerville Old Face" w:cs="Bree Serif"/>
-          <w:sz w:val="26"/>
-          <w:szCs w:val="26"/>
-          <w:lang w:val="en-GB"/>
-        </w:rPr>
-        <w:t>More</w:t>
-      </w:r>
-      <w:r>
-        <w:rPr>
-          <w:rFonts w:ascii="Baskerville Old Face" w:eastAsia="Bree Serif" w:hAnsi="Baskerville Old Face" w:cs="Bree Serif"/>
-          <w:sz w:val="26"/>
-          <w:szCs w:val="26"/>
-          <w:lang w:val="en-GB"/>
-        </w:rPr>
-        <w:t xml:space="preserve"> over</w:t>
-      </w:r>
-      <w:proofErr w:type="spellEnd"/>
-      <w:r>
-        <w:rPr>
-          <w:rFonts w:ascii="Baskerville Old Face" w:eastAsia="Bree Serif" w:hAnsi="Baskerville Old Face" w:cs="Bree Serif"/>
-          <w:sz w:val="26"/>
-          <w:szCs w:val="26"/>
-          <w:lang w:val="en-GB"/>
-        </w:rPr>
-        <w:t xml:space="preserve">, Pit selects the family </w:t>
-      </w:r>
-      <w:r>
-        <w:rPr>
-          <w:rFonts w:ascii="Baskerville Old Face" w:eastAsia="Bree Serif" w:hAnsi="Baskerville Old Face" w:cs="Bree Serif"/>
-          <w:sz w:val="26"/>
-          <w:szCs w:val="26"/>
-          <w:lang w:val="en-GB"/>
-        </w:rPr>
-        <w:t>gathering</w:t>
-      </w:r>
-      <w:r>
-        <w:rPr>
-          <w:rFonts w:ascii="Baskerville Old Face" w:eastAsia="Bree Serif" w:hAnsi="Baskerville Old Face" w:cs="Bree Serif"/>
-          <w:sz w:val="26"/>
-          <w:szCs w:val="26"/>
-          <w:lang w:val="en-GB"/>
-        </w:rPr>
-        <w:t xml:space="preserve"> on the same date in the afternoon, changing its final time (indeed now he has more free time to spend). Finally, he exchange</w:t>
+        <w:t>ed. For this reason he enters in the app and deletes the appointment from the calendar. More other, Pit selects the family date on the same date in the afternoon, changing its final time (indeed now he has more free time to spend). Finally, he exchange</w:t>
       </w:r>
       <w:r>
         <w:rPr>
@@ -23685,17 +23299,7 @@
           <w:szCs w:val="26"/>
           <w:lang w:val="en-GB"/>
         </w:rPr>
-        <w:t>Scenario</w:t>
-      </w:r>
-      <w:r>
-        <w:rPr>
-          <w:rFonts w:ascii="Baskerville Old Face" w:eastAsia="Bree Serif" w:hAnsi="Baskerville Old Face" w:cs="Bree Serif"/>
-          <w:color w:val="6AA84F"/>
-          <w:sz w:val="26"/>
-          <w:szCs w:val="26"/>
-          <w:lang w:val="en-GB"/>
-        </w:rPr>
-        <w:t xml:space="preserve"> 4: Choosing preferences</w:t>
+        <w:t>SCENARIO 4: Choosing preferences</w:t>
       </w:r>
     </w:p>
     <w:p>
@@ -23826,17 +23430,7 @@
           <w:szCs w:val="26"/>
           <w:lang w:val="en-GB"/>
         </w:rPr>
-        <w:t xml:space="preserve">Scenario </w:t>
-      </w:r>
-      <w:r>
-        <w:rPr>
-          <w:rFonts w:ascii="Baskerville Old Face" w:eastAsia="Bree Serif" w:hAnsi="Baskerville Old Face" w:cs="Bree Serif"/>
-          <w:color w:val="6AA84F"/>
-          <w:sz w:val="26"/>
-          <w:szCs w:val="26"/>
-          <w:lang w:val="en-GB"/>
-        </w:rPr>
-        <w:t>4: Considering weather conditions</w:t>
+        <w:t>SCENARIO 4: Considering weather conditions</w:t>
       </w:r>
     </w:p>
     <w:p>
@@ -23945,17 +23539,7 @@
           <w:szCs w:val="26"/>
           <w:lang w:val="en-GB"/>
         </w:rPr>
-        <w:t>Scenario</w:t>
-      </w:r>
-      <w:r>
-        <w:rPr>
-          <w:rFonts w:ascii="Baskerville Old Face" w:eastAsia="Bree Serif" w:hAnsi="Baskerville Old Face" w:cs="Bree Serif"/>
-          <w:color w:val="6AA84F"/>
-          <w:sz w:val="26"/>
-          <w:szCs w:val="26"/>
-          <w:lang w:val="en-GB"/>
-        </w:rPr>
-        <w:t xml:space="preserve"> 5: Considering appointments type and the priority </w:t>
+        <w:t xml:space="preserve">SCENARIO 5: Considering appointments type and the priority </w:t>
       </w:r>
     </w:p>
     <w:p>
@@ -24074,17 +23658,7 @@
           <w:szCs w:val="26"/>
           <w:lang w:val="en-GB"/>
         </w:rPr>
-        <w:t>Scenario</w:t>
-      </w:r>
-      <w:r>
-        <w:rPr>
-          <w:rFonts w:ascii="Baskerville Old Face" w:eastAsia="Bree Serif" w:hAnsi="Baskerville Old Face" w:cs="Bree Serif"/>
-          <w:color w:val="6AA84F"/>
-          <w:sz w:val="26"/>
-          <w:szCs w:val="26"/>
-          <w:lang w:val="en-GB"/>
-        </w:rPr>
-        <w:t xml:space="preserve"> 7: Navigator mode</w:t>
+        <w:t>SCENARIO 7: Navigator mode</w:t>
       </w:r>
     </w:p>
     <w:p>
@@ -24174,17 +23748,7 @@
           <w:szCs w:val="26"/>
           <w:lang w:val="en-GB"/>
         </w:rPr>
-        <w:t>Scenario</w:t>
-      </w:r>
-      <w:r>
-        <w:rPr>
-          <w:rFonts w:ascii="Baskerville Old Face" w:eastAsia="Bree Serif" w:hAnsi="Baskerville Old Face" w:cs="Bree Serif"/>
-          <w:color w:val="6AA84F"/>
-          <w:sz w:val="26"/>
-          <w:szCs w:val="26"/>
-          <w:lang w:val="en-GB"/>
-        </w:rPr>
-        <w:t xml:space="preserve"> 8: Real -updating and minimizing eventual delay</w:t>
+        <w:t>SCENARIO 8: Real -updating and minimizing eventual delay</w:t>
       </w:r>
     </w:p>
     <w:p>
@@ -24243,25 +23807,7 @@
           <w:szCs w:val="26"/>
           <w:lang w:val="en-GB"/>
         </w:rPr>
-        <w:t xml:space="preserve">+ app few days before, choosing a public transportation trip, suggested by the system in consideration of the fact that she has an ATM pass. However, an unexpected strike occurs and the application notifies the matter to Sarah. Sarah accepts the car-based alternative track and she begins the trip. Unfortunately, on the street she is going through, an accident </w:t>
-      </w:r>
-      <w:r>
-        <w:rPr>
-          <w:rFonts w:ascii="Baskerville Old Face" w:eastAsia="Bree Serif" w:hAnsi="Baskerville Old Face" w:cs="Bree Serif"/>
-          <w:sz w:val="26"/>
-          <w:szCs w:val="26"/>
-          <w:lang w:val="en-GB"/>
-        </w:rPr>
-        <w:t>occurs</w:t>
-      </w:r>
-      <w:r>
-        <w:rPr>
-          <w:rFonts w:ascii="Baskerville Old Face" w:eastAsia="Bree Serif" w:hAnsi="Baskerville Old Face" w:cs="Bree Serif"/>
-          <w:sz w:val="26"/>
-          <w:szCs w:val="26"/>
-          <w:lang w:val="en-GB"/>
-        </w:rPr>
-        <w:t>, blocking the traffic and the system updates another time the itinerary. The system finds a bike-sharing service nearby and, considering that it is prevented a possible 6 minutes delay (the minimum one), suggests it to the user. She takes rapidly the bike and arrives only 3 minutes after the beginning of the convention.</w:t>
+        <w:t>+ app few days before, choosing a public transportation trip, suggested by the system in consideration of the fact that she has an ATM pass. However, an unexpected strike occurs and the application notifies the matter to Sarah. Sarah accepts the car-based alternative track and she begins the trip. Unfortunately, on the street she is going through, an accident happens, blocking the traffic and the system updates another time the itinerary. The system finds a bike-sharing service nearby and, considering that it is prevented a possible 6 minutes delay (the minimum one), suggests it to the user. She takes rapidly the bike and arrives only 3 minutes after the beginning of the convention.</w:t>
       </w:r>
     </w:p>
     <w:p>
@@ -24301,81 +23847,26 @@
           <w:szCs w:val="26"/>
           <w:lang w:val="en-GB"/>
         </w:rPr>
-        <w:t>Scenario</w:t>
-      </w:r>
-      <w:r>
-        <w:rPr>
-          <w:rFonts w:ascii="Baskerville Old Face" w:eastAsia="Bree Serif" w:hAnsi="Baskerville Old Face" w:cs="Bree Serif"/>
-          <w:color w:val="6AA84F"/>
-          <w:sz w:val="26"/>
-          <w:szCs w:val="26"/>
-          <w:lang w:val="en-GB"/>
-        </w:rPr>
-        <w:t xml:space="preserve"> 9: Buy tickets</w:t>
-      </w:r>
-    </w:p>
-    <w:p>
-      <w:pPr>
-        <w:rPr>
-          <w:rFonts w:ascii="Baskerville Old Face" w:eastAsia="Bree Serif" w:hAnsi="Baskerville Old Face" w:cs="Bree Serif"/>
-          <w:sz w:val="26"/>
-          <w:szCs w:val="26"/>
-          <w:lang w:val="en-GB"/>
-        </w:rPr>
-      </w:pPr>
-      <w:r>
-        <w:rPr>
-          <w:rFonts w:ascii="Baskerville Old Face" w:eastAsia="Bree Serif" w:hAnsi="Baskerville Old Face" w:cs="Bree Serif"/>
-          <w:sz w:val="26"/>
-          <w:szCs w:val="26"/>
-          <w:lang w:val="en-GB"/>
-        </w:rPr>
-        <w:t>Martina is a young mother from</w:t>
-      </w:r>
-      <w:r>
-        <w:rPr>
-          <w:rFonts w:ascii="Baskerville Old Face" w:eastAsia="Bree Serif" w:hAnsi="Baskerville Old Face" w:cs="Bree Serif"/>
-          <w:sz w:val="26"/>
-          <w:szCs w:val="26"/>
-          <w:lang w:val="en-GB"/>
-        </w:rPr>
-        <w:t xml:space="preserve"> Milan</w:t>
-      </w:r>
-      <w:r>
-        <w:rPr>
-          <w:rFonts w:ascii="Baskerville Old Face" w:eastAsia="Bree Serif" w:hAnsi="Baskerville Old Face" w:cs="Bree Serif"/>
-          <w:sz w:val="26"/>
-          <w:szCs w:val="26"/>
-          <w:lang w:val="en-GB"/>
-        </w:rPr>
-        <w:t>,</w:t>
-      </w:r>
-      <w:r>
-        <w:rPr>
-          <w:rFonts w:ascii="Baskerville Old Face" w:eastAsia="Bree Serif" w:hAnsi="Baskerville Old Face" w:cs="Bree Serif"/>
-          <w:sz w:val="26"/>
-          <w:szCs w:val="26"/>
-          <w:lang w:val="en-GB"/>
-        </w:rPr>
-        <w:t xml:space="preserve"> who needs to organize her appointment very </w:t>
-      </w:r>
-      <w:r>
-        <w:rPr>
-          <w:rFonts w:ascii="Baskerville Old Face" w:eastAsia="Bree Serif" w:hAnsi="Baskerville Old Face" w:cs="Bree Serif"/>
-          <w:sz w:val="26"/>
-          <w:szCs w:val="26"/>
-          <w:lang w:val="en-GB"/>
-        </w:rPr>
-        <w:t>smart</w:t>
-      </w:r>
-      <w:r>
-        <w:rPr>
-          <w:rFonts w:ascii="Baskerville Old Face" w:eastAsia="Bree Serif" w:hAnsi="Baskerville Old Face" w:cs="Bree Serif"/>
-          <w:sz w:val="26"/>
-          <w:szCs w:val="26"/>
-          <w:lang w:val="en-GB"/>
-        </w:rPr>
-        <w:t xml:space="preserve"> because she has also three child to whom takes care. She inserted all her week appointment in </w:t>
+        <w:t>SCENARIO 9: Buy tickets</w:t>
+      </w:r>
+    </w:p>
+    <w:p>
+      <w:pPr>
+        <w:rPr>
+          <w:rFonts w:ascii="Baskerville Old Face" w:eastAsia="Bree Serif" w:hAnsi="Baskerville Old Face" w:cs="Bree Serif"/>
+          <w:sz w:val="26"/>
+          <w:szCs w:val="26"/>
+          <w:lang w:val="en-GB"/>
+        </w:rPr>
+      </w:pPr>
+      <w:r>
+        <w:rPr>
+          <w:rFonts w:ascii="Baskerville Old Face" w:eastAsia="Bree Serif" w:hAnsi="Baskerville Old Face" w:cs="Bree Serif"/>
+          <w:sz w:val="26"/>
+          <w:szCs w:val="26"/>
+          <w:lang w:val="en-GB"/>
+        </w:rPr>
+        <w:t xml:space="preserve">Martina is a young mother of Milan who needs to organize her appointment very well because she has also three child to whom takes care. She inserted all her week appointment in </w:t>
       </w:r>
       <w:proofErr w:type="spellStart"/>
       <w:r>
@@ -24413,97 +23904,7 @@
           <w:szCs w:val="26"/>
           <w:lang w:val="en-GB"/>
         </w:rPr>
-        <w:t>+ and</w:t>
-      </w:r>
-      <w:r>
-        <w:rPr>
-          <w:rFonts w:ascii="Baskerville Old Face" w:eastAsia="Bree Serif" w:hAnsi="Baskerville Old Face" w:cs="Bree Serif"/>
-          <w:sz w:val="26"/>
-          <w:szCs w:val="26"/>
-          <w:lang w:val="en-GB"/>
-        </w:rPr>
-        <w:t>,</w:t>
-      </w:r>
-      <w:r>
-        <w:rPr>
-          <w:rFonts w:ascii="Baskerville Old Face" w:eastAsia="Bree Serif" w:hAnsi="Baskerville Old Face" w:cs="Bree Serif"/>
-          <w:sz w:val="26"/>
-          <w:szCs w:val="26"/>
-          <w:lang w:val="en-GB"/>
-        </w:rPr>
-        <w:t xml:space="preserve"> when 30 minutes are left to the first itinerary</w:t>
-      </w:r>
-      <w:r>
-        <w:rPr>
-          <w:rFonts w:ascii="Baskerville Old Face" w:eastAsia="Bree Serif" w:hAnsi="Baskerville Old Face" w:cs="Bree Serif"/>
-          <w:sz w:val="26"/>
-          <w:szCs w:val="26"/>
-          <w:lang w:val="en-GB"/>
-        </w:rPr>
-        <w:t>,</w:t>
-      </w:r>
-      <w:r>
-        <w:rPr>
-          <w:rFonts w:ascii="Baskerville Old Face" w:eastAsia="Bree Serif" w:hAnsi="Baskerville Old Face" w:cs="Bree Serif"/>
-          <w:sz w:val="26"/>
-          <w:szCs w:val="26"/>
-          <w:lang w:val="en-GB"/>
-        </w:rPr>
-        <w:t xml:space="preserve"> the app notifies that. One of the tracks suggested is by public transport</w:t>
-      </w:r>
-      <w:r>
-        <w:rPr>
-          <w:rFonts w:ascii="Baskerville Old Face" w:eastAsia="Bree Serif" w:hAnsi="Baskerville Old Face" w:cs="Bree Serif"/>
-          <w:sz w:val="26"/>
-          <w:szCs w:val="26"/>
-          <w:lang w:val="en-GB"/>
-        </w:rPr>
-        <w:t>ation</w:t>
-      </w:r>
-      <w:r>
-        <w:rPr>
-          <w:rFonts w:ascii="Baskerville Old Face" w:eastAsia="Bree Serif" w:hAnsi="Baskerville Old Face" w:cs="Bree Serif"/>
-          <w:sz w:val="26"/>
-          <w:szCs w:val="26"/>
-          <w:lang w:val="en-GB"/>
-        </w:rPr>
-        <w:t xml:space="preserve"> and Martina selects it. The system now checks if the user has any ATM pass</w:t>
-      </w:r>
-      <w:r>
-        <w:rPr>
-          <w:rFonts w:ascii="Baskerville Old Face" w:eastAsia="Bree Serif" w:hAnsi="Baskerville Old Face" w:cs="Bree Serif"/>
-          <w:sz w:val="26"/>
-          <w:szCs w:val="26"/>
-          <w:lang w:val="en-GB"/>
-        </w:rPr>
-        <w:t>,</w:t>
-      </w:r>
-      <w:r>
-        <w:rPr>
-          <w:rFonts w:ascii="Baskerville Old Face" w:eastAsia="Bree Serif" w:hAnsi="Baskerville Old Face" w:cs="Bree Serif"/>
-          <w:sz w:val="26"/>
-          <w:szCs w:val="26"/>
-          <w:lang w:val="en-GB"/>
-        </w:rPr>
-        <w:t xml:space="preserve"> but she has not, so the app proposes her </w:t>
-      </w:r>
-      <w:r>
-        <w:rPr>
-          <w:rFonts w:ascii="Baskerville Old Face" w:eastAsia="Bree Serif" w:hAnsi="Baskerville Old Face" w:cs="Bree Serif"/>
-          <w:sz w:val="26"/>
-          <w:szCs w:val="26"/>
-          <w:lang w:val="en-GB"/>
-        </w:rPr>
-        <w:t xml:space="preserve">to </w:t>
-      </w:r>
-      <w:r>
-        <w:rPr>
-          <w:rFonts w:ascii="Baskerville Old Face" w:eastAsia="Bree Serif" w:hAnsi="Baskerville Old Face" w:cs="Bree Serif"/>
-          <w:sz w:val="26"/>
-          <w:szCs w:val="26"/>
-          <w:lang w:val="en-GB"/>
-        </w:rPr>
-        <w:t>buy a ticket directly through itself. She confirms this option a</w:t>
+        <w:t>+ and when 30 minutes are left to the first itinerary the app notifies that. One of the tracks suggested is by public transports and Martina selects it. The system now checks if the user has any ATM pass but she has not, so the app proposes her buy a ticket directly through itself. She confirms this option a</w:t>
       </w:r>
       <w:r>
         <w:rPr>
@@ -24521,43 +23922,7 @@
           <w:szCs w:val="26"/>
           <w:lang w:val="en-GB"/>
         </w:rPr>
-        <w:t>al. After Martina inserts all the information required</w:t>
-      </w:r>
-      <w:r>
-        <w:rPr>
-          <w:rFonts w:ascii="Baskerville Old Face" w:eastAsia="Bree Serif" w:hAnsi="Baskerville Old Face" w:cs="Bree Serif"/>
-          <w:sz w:val="26"/>
-          <w:szCs w:val="26"/>
-          <w:lang w:val="en-GB"/>
-        </w:rPr>
-        <w:t>,</w:t>
-      </w:r>
-      <w:r>
-        <w:rPr>
-          <w:rFonts w:ascii="Baskerville Old Face" w:eastAsia="Bree Serif" w:hAnsi="Baskerville Old Face" w:cs="Bree Serif"/>
-          <w:sz w:val="26"/>
-          <w:szCs w:val="26"/>
-          <w:lang w:val="en-GB"/>
-        </w:rPr>
-        <w:t xml:space="preserve"> the systems saves the operation in the database and now she can use her personal ticket through her </w:t>
-      </w:r>
-      <w:r>
-        <w:rPr>
-          <w:rFonts w:ascii="Baskerville Old Face" w:eastAsia="Bree Serif" w:hAnsi="Baskerville Old Face" w:cs="Bree Serif"/>
-          <w:sz w:val="26"/>
-          <w:szCs w:val="26"/>
-          <w:lang w:val="en-GB"/>
-        </w:rPr>
-        <w:t>smartphone</w:t>
-      </w:r>
-      <w:r>
-        <w:rPr>
-          <w:rFonts w:ascii="Baskerville Old Face" w:eastAsia="Bree Serif" w:hAnsi="Baskerville Old Face" w:cs="Bree Serif"/>
-          <w:sz w:val="26"/>
-          <w:szCs w:val="26"/>
-          <w:lang w:val="en-GB"/>
-        </w:rPr>
-        <w:t>.</w:t>
+        <w:t>al. After Martina inserts all the information required the systems saves the operation in the database and now she can use her personal ticket through her mobile.</w:t>
       </w:r>
     </w:p>
     <w:p>
@@ -24589,17 +23954,7 @@
           <w:szCs w:val="26"/>
           <w:lang w:val="en-GB"/>
         </w:rPr>
-        <w:t>Scenario</w:t>
-      </w:r>
-      <w:r>
-        <w:rPr>
-          <w:rFonts w:ascii="Baskerville Old Face" w:eastAsia="Bree Serif" w:hAnsi="Baskerville Old Face" w:cs="Bree Serif"/>
-          <w:color w:val="6AA84F"/>
-          <w:sz w:val="26"/>
-          <w:szCs w:val="26"/>
-          <w:lang w:val="en-GB"/>
-        </w:rPr>
-        <w:t xml:space="preserve"> 10: Vehicle-sharing usage</w:t>
+        <w:t>SCENARIO 10: Vehicle-sharing usage</w:t>
       </w:r>
     </w:p>
     <w:p>
@@ -24628,25 +23983,7 @@
           <w:szCs w:val="26"/>
           <w:lang w:val="en-GB"/>
         </w:rPr>
-        <w:t>Travlend</w:t>
-      </w:r>
-      <w:r>
-        <w:rPr>
-          <w:rFonts w:ascii="Baskerville Old Face" w:eastAsia="Bree Serif" w:hAnsi="Baskerville Old Face" w:cs="Bree Serif"/>
-          <w:sz w:val="26"/>
-          <w:szCs w:val="26"/>
-          <w:lang w:val="en-GB"/>
-        </w:rPr>
-        <w:t>a</w:t>
-      </w:r>
-      <w:r>
-        <w:rPr>
-          <w:rFonts w:ascii="Baskerville Old Face" w:eastAsia="Bree Serif" w:hAnsi="Baskerville Old Face" w:cs="Bree Serif"/>
-          <w:sz w:val="26"/>
-          <w:szCs w:val="26"/>
-          <w:lang w:val="en-GB"/>
-        </w:rPr>
-        <w:t>r</w:t>
+        <w:t>Travlender</w:t>
       </w:r>
       <w:proofErr w:type="spellEnd"/>
       <w:r>
@@ -24656,225 +23993,7 @@
           <w:szCs w:val="26"/>
           <w:lang w:val="en-GB"/>
         </w:rPr>
-        <w:t>+. On Thursday she has to go to the gym with her friends after university and</w:t>
-      </w:r>
-      <w:r>
-        <w:rPr>
-          <w:rFonts w:ascii="Baskerville Old Face" w:eastAsia="Bree Serif" w:hAnsi="Baskerville Old Face" w:cs="Bree Serif"/>
-          <w:sz w:val="26"/>
-          <w:szCs w:val="26"/>
-          <w:lang w:val="en-GB"/>
-        </w:rPr>
-        <w:t>,</w:t>
-      </w:r>
-      <w:r>
-        <w:rPr>
-          <w:rFonts w:ascii="Baskerville Old Face" w:eastAsia="Bree Serif" w:hAnsi="Baskerville Old Face" w:cs="Bree Serif"/>
-          <w:sz w:val="26"/>
-          <w:szCs w:val="26"/>
-          <w:lang w:val="en-GB"/>
-        </w:rPr>
-        <w:t xml:space="preserve"> when she is already in the classroom</w:t>
-      </w:r>
-      <w:r>
-        <w:rPr>
-          <w:rFonts w:ascii="Baskerville Old Face" w:eastAsia="Bree Serif" w:hAnsi="Baskerville Old Face" w:cs="Bree Serif"/>
-          <w:sz w:val="26"/>
-          <w:szCs w:val="26"/>
-          <w:lang w:val="en-GB"/>
-        </w:rPr>
-        <w:t>,</w:t>
-      </w:r>
-      <w:r>
-        <w:rPr>
-          <w:rFonts w:ascii="Baskerville Old Face" w:eastAsia="Bree Serif" w:hAnsi="Baskerville Old Face" w:cs="Bree Serif"/>
-          <w:sz w:val="26"/>
-          <w:szCs w:val="26"/>
-          <w:lang w:val="en-GB"/>
-        </w:rPr>
-        <w:t xml:space="preserve"> the app notifies the starting itinerary 30 minutes before. Jennifer opens the app and sees that the application found a new possibility to reach the appointment’s location, </w:t>
-      </w:r>
-      <w:r>
-        <w:rPr>
-          <w:rFonts w:ascii="Baskerville Old Face" w:eastAsia="Bree Serif" w:hAnsi="Baskerville Old Face" w:cs="Bree Serif"/>
-          <w:sz w:val="26"/>
-          <w:szCs w:val="26"/>
-          <w:lang w:val="en-GB"/>
-        </w:rPr>
-        <w:t xml:space="preserve">thanks to </w:t>
-      </w:r>
-      <w:r>
-        <w:rPr>
-          <w:rFonts w:ascii="Baskerville Old Face" w:eastAsia="Bree Serif" w:hAnsi="Baskerville Old Face" w:cs="Bree Serif"/>
-          <w:sz w:val="26"/>
-          <w:szCs w:val="26"/>
-          <w:lang w:val="en-GB"/>
-        </w:rPr>
-        <w:t>a vehicle-sharing</w:t>
-      </w:r>
-      <w:r>
-        <w:rPr>
-          <w:rFonts w:ascii="Baskerville Old Face" w:eastAsia="Bree Serif" w:hAnsi="Baskerville Old Face" w:cs="Bree Serif"/>
-          <w:sz w:val="26"/>
-          <w:szCs w:val="26"/>
-          <w:lang w:val="en-GB"/>
-        </w:rPr>
-        <w:t xml:space="preserve"> service</w:t>
-      </w:r>
-      <w:r>
-        <w:rPr>
-          <w:rFonts w:ascii="Baskerville Old Face" w:eastAsia="Bree Serif" w:hAnsi="Baskerville Old Face" w:cs="Bree Serif"/>
-          <w:sz w:val="26"/>
-          <w:szCs w:val="26"/>
-          <w:lang w:val="en-GB"/>
-        </w:rPr>
-        <w:t xml:space="preserve">. So, she opens the app where the system shows all the </w:t>
-      </w:r>
-      <w:proofErr w:type="spellStart"/>
-      <w:r>
-        <w:rPr>
-          <w:rFonts w:ascii="Baskerville Old Face" w:eastAsia="Bree Serif" w:hAnsi="Baskerville Old Face" w:cs="Bree Serif"/>
-          <w:sz w:val="26"/>
-          <w:szCs w:val="26"/>
-          <w:lang w:val="en-GB"/>
-        </w:rPr>
-        <w:t>reservable</w:t>
-      </w:r>
-      <w:proofErr w:type="spellEnd"/>
-      <w:r>
-        <w:rPr>
-          <w:rFonts w:ascii="Baskerville Old Face" w:eastAsia="Bree Serif" w:hAnsi="Baskerville Old Face" w:cs="Bree Serif"/>
-          <w:sz w:val="26"/>
-          <w:szCs w:val="26"/>
-          <w:lang w:val="en-GB"/>
-        </w:rPr>
-        <w:t xml:space="preserve"> car of </w:t>
-      </w:r>
-      <w:r>
-        <w:rPr>
-          <w:rFonts w:ascii="Baskerville Old Face" w:eastAsia="Bree Serif" w:hAnsi="Baskerville Old Face" w:cs="Bree Serif"/>
-          <w:sz w:val="26"/>
-          <w:szCs w:val="26"/>
-          <w:lang w:val="en-GB"/>
-        </w:rPr>
-        <w:t>E</w:t>
-      </w:r>
-      <w:r>
-        <w:rPr>
-          <w:rFonts w:ascii="Baskerville Old Face" w:eastAsia="Bree Serif" w:hAnsi="Baskerville Old Face" w:cs="Bree Serif"/>
-          <w:sz w:val="26"/>
-          <w:szCs w:val="26"/>
-          <w:lang w:val="en-GB"/>
-        </w:rPr>
-        <w:t>njoy</w:t>
-      </w:r>
-      <w:r>
-        <w:rPr>
-          <w:rFonts w:ascii="Baskerville Old Face" w:eastAsia="Bree Serif" w:hAnsi="Baskerville Old Face" w:cs="Bree Serif"/>
-          <w:sz w:val="26"/>
-          <w:szCs w:val="26"/>
-          <w:lang w:val="en-GB"/>
-        </w:rPr>
-        <w:t>,</w:t>
-      </w:r>
-      <w:r>
-        <w:rPr>
-          <w:rFonts w:ascii="Baskerville Old Face" w:eastAsia="Bree Serif" w:hAnsi="Baskerville Old Face" w:cs="Bree Serif"/>
-          <w:sz w:val="26"/>
-          <w:szCs w:val="26"/>
-          <w:lang w:val="en-GB"/>
-        </w:rPr>
-        <w:t xml:space="preserve"> but not the </w:t>
-      </w:r>
-      <w:r>
-        <w:rPr>
-          <w:rFonts w:ascii="Baskerville Old Face" w:eastAsia="Bree Serif" w:hAnsi="Baskerville Old Face" w:cs="Bree Serif"/>
-          <w:sz w:val="26"/>
-          <w:szCs w:val="26"/>
-          <w:lang w:val="en-GB"/>
-        </w:rPr>
-        <w:t>C</w:t>
-      </w:r>
-      <w:r>
-        <w:rPr>
-          <w:rFonts w:ascii="Baskerville Old Face" w:eastAsia="Bree Serif" w:hAnsi="Baskerville Old Face" w:cs="Bree Serif"/>
-          <w:sz w:val="26"/>
-          <w:szCs w:val="26"/>
-          <w:lang w:val="en-GB"/>
-        </w:rPr>
-        <w:t>ar2</w:t>
-      </w:r>
-      <w:r>
-        <w:rPr>
-          <w:rFonts w:ascii="Baskerville Old Face" w:eastAsia="Bree Serif" w:hAnsi="Baskerville Old Face" w:cs="Bree Serif"/>
-          <w:sz w:val="26"/>
-          <w:szCs w:val="26"/>
-          <w:lang w:val="en-GB"/>
-        </w:rPr>
-        <w:t>G</w:t>
-      </w:r>
-      <w:r>
-        <w:rPr>
-          <w:rFonts w:ascii="Baskerville Old Face" w:eastAsia="Bree Serif" w:hAnsi="Baskerville Old Face" w:cs="Bree Serif"/>
-          <w:sz w:val="26"/>
-          <w:szCs w:val="26"/>
-          <w:lang w:val="en-GB"/>
-        </w:rPr>
-        <w:t>o on</w:t>
-      </w:r>
-      <w:r>
-        <w:rPr>
-          <w:rFonts w:ascii="Baskerville Old Face" w:eastAsia="Bree Serif" w:hAnsi="Baskerville Old Face" w:cs="Bree Serif"/>
-          <w:sz w:val="26"/>
-          <w:szCs w:val="26"/>
-          <w:lang w:val="en-GB"/>
-        </w:rPr>
-        <w:t xml:space="preserve">es </w:t>
-      </w:r>
-      <w:r>
-        <w:rPr>
-          <w:rFonts w:ascii="Baskerville Old Face" w:eastAsia="Bree Serif" w:hAnsi="Baskerville Old Face" w:cs="Bree Serif"/>
-          <w:sz w:val="26"/>
-          <w:szCs w:val="26"/>
-          <w:lang w:val="en-GB"/>
-        </w:rPr>
-        <w:t>(indeed</w:t>
-      </w:r>
-      <w:r>
-        <w:rPr>
-          <w:rFonts w:ascii="Baskerville Old Face" w:eastAsia="Bree Serif" w:hAnsi="Baskerville Old Face" w:cs="Bree Serif"/>
-          <w:sz w:val="26"/>
-          <w:szCs w:val="26"/>
-          <w:lang w:val="en-GB"/>
-        </w:rPr>
-        <w:t>,</w:t>
-      </w:r>
-      <w:r>
-        <w:rPr>
-          <w:rFonts w:ascii="Baskerville Old Face" w:eastAsia="Bree Serif" w:hAnsi="Baskerville Old Face" w:cs="Bree Serif"/>
-          <w:sz w:val="26"/>
-          <w:szCs w:val="26"/>
-          <w:lang w:val="en-GB"/>
-        </w:rPr>
-        <w:t xml:space="preserve"> she has not the subscription to that). She clicks on the nearest one and the app redirect her to the </w:t>
-      </w:r>
-      <w:r>
-        <w:rPr>
-          <w:rFonts w:ascii="Baskerville Old Face" w:eastAsia="Bree Serif" w:hAnsi="Baskerville Old Face" w:cs="Bree Serif"/>
-          <w:sz w:val="26"/>
-          <w:szCs w:val="26"/>
-          <w:lang w:val="en-GB"/>
-        </w:rPr>
-        <w:t>E</w:t>
-      </w:r>
-      <w:r>
-        <w:rPr>
-          <w:rFonts w:ascii="Baskerville Old Face" w:eastAsia="Bree Serif" w:hAnsi="Baskerville Old Face" w:cs="Bree Serif"/>
-          <w:sz w:val="26"/>
-          <w:szCs w:val="26"/>
-          <w:lang w:val="en-GB"/>
-        </w:rPr>
-        <w:t xml:space="preserve">njoy system in order to </w:t>
+        <w:t xml:space="preserve">+ which uses very often. On Thursday she has to go to the gym with her friends after university and when she is already in the classroom the app notifies the starting itinerary 30 minutes before. Jennifer opens the app and sees that the application found a new possibility to reach the appointment’s location, a vehicle-sharing. So, she opens the app where the system shows all the feasible car of enjoy but not the car2go once (indeed she has not the subscription to that). She clicks on the nearest one and the app redirect her to the enjoy system in order to </w:t>
       </w:r>
       <w:r>
         <w:rPr>
@@ -24892,54 +24011,7 @@
           <w:szCs w:val="26"/>
           <w:lang w:val="en-GB"/>
         </w:rPr>
-        <w:t>n, when she arrives to the car, the itinerary starts and</w:t>
-      </w:r>
-      <w:r>
-        <w:rPr>
-          <w:rFonts w:ascii="Baskerville Old Face" w:eastAsia="Bree Serif" w:hAnsi="Baskerville Old Face" w:cs="Bree Serif"/>
-          <w:sz w:val="26"/>
-          <w:szCs w:val="26"/>
-          <w:lang w:val="en-GB"/>
-        </w:rPr>
-        <w:t>, by</w:t>
-      </w:r>
-      <w:r>
-        <w:rPr>
-          <w:rFonts w:ascii="Baskerville Old Face" w:eastAsia="Bree Serif" w:hAnsi="Baskerville Old Face" w:cs="Bree Serif"/>
-          <w:sz w:val="26"/>
-          <w:szCs w:val="26"/>
-          <w:lang w:val="en-GB"/>
-        </w:rPr>
-        <w:t xml:space="preserve"> following all the </w:t>
-      </w:r>
-      <w:proofErr w:type="spellStart"/>
-      <w:r>
-        <w:rPr>
-          <w:rFonts w:ascii="Baskerville Old Face" w:eastAsia="Bree Serif" w:hAnsi="Baskerville Old Face" w:cs="Bree Serif"/>
-          <w:sz w:val="26"/>
-          <w:szCs w:val="26"/>
-          <w:lang w:val="en-GB"/>
-        </w:rPr>
-        <w:t>directions</w:t>
-      </w:r>
-      <w:r>
-        <w:rPr>
-          <w:rFonts w:ascii="Baskerville Old Face" w:eastAsia="Bree Serif" w:hAnsi="Baskerville Old Face" w:cs="Bree Serif"/>
-          <w:sz w:val="26"/>
-          <w:szCs w:val="26"/>
-          <w:lang w:val="en-GB"/>
-        </w:rPr>
-        <w:t>b</w:t>
-      </w:r>
-      <w:proofErr w:type="spellEnd"/>
-      <w:r>
-        <w:rPr>
-          <w:rFonts w:ascii="Baskerville Old Face" w:eastAsia="Bree Serif" w:hAnsi="Baskerville Old Face" w:cs="Bree Serif"/>
-          <w:sz w:val="26"/>
-          <w:szCs w:val="26"/>
-          <w:lang w:val="en-GB"/>
-        </w:rPr>
-        <w:t xml:space="preserve"> she arrives to the gym. </w:t>
+        <w:t xml:space="preserve">n, when she arrives to the car, the itinerary starts and following all the directions she arrives to the gym. </w:t>
       </w:r>
     </w:p>
     <w:p>
@@ -25014,19 +24086,6 @@
           <w:lang w:val="en-GB"/>
         </w:rPr>
       </w:pPr>
-    </w:p>
-    <w:p>
-      <w:pPr>
-        <w:rPr>
-          <w:rFonts w:ascii="Baskerville Old Face" w:eastAsia="Bree Serif" w:hAnsi="Baskerville Old Face" w:cs="Bree Serif"/>
-          <w:color w:val="6AA84F"/>
-          <w:sz w:val="32"/>
-          <w:szCs w:val="26"/>
-          <w:lang w:val="en-GB"/>
-        </w:rPr>
-      </w:pPr>
-      <w:bookmarkStart w:id="0" w:name="_GoBack"/>
-      <w:bookmarkEnd w:id="0"/>
     </w:p>
     <w:p>
       <w:pPr>
@@ -30608,7 +29667,7 @@
 </file>
 
 <file path=customXml/itemProps1.xml><?xml version="1.0" encoding="utf-8"?>
-<ds:datastoreItem xmlns:ds="http://schemas.openxmlformats.org/officeDocument/2006/customXml" ds:itemID="{0D75CBB8-FA3C-4CED-9DD6-E79280080574}">
+<ds:datastoreItem xmlns:ds="http://schemas.openxmlformats.org/officeDocument/2006/customXml" ds:itemID="{4F1408C1-056F-4D67-B0FE-214DE4051B81}">
   <ds:schemaRefs>
     <ds:schemaRef ds:uri="http://schemas.openxmlformats.org/officeDocument/2006/bibliography"/>
   </ds:schemaRefs>

</xml_diff>